<commit_message>
nav button ripple effect
</commit_message>
<xml_diff>
--- a/reference/Alpha 2 Zulu App Outline.docx
+++ b/reference/Alpha 2 Zulu App Outline.docx
@@ -3,225 +3,282 @@
 <w:document xmlns:wpc="http://schemas.microsoft.com/office/word/2010/wordprocessingCanvas" xmlns:cx="http://schemas.microsoft.com/office/drawing/2014/chartex" xmlns:cx1="http://schemas.microsoft.com/office/drawing/2015/9/8/chartex" xmlns:cx2="http://schemas.microsoft.com/office/drawing/2015/10/21/chartex" xmlns:cx3="http://schemas.microsoft.com/office/drawing/2016/5/9/chartex" xmlns:cx4="http://schemas.microsoft.com/office/drawing/2016/5/10/chartex" xmlns:cx5="http://schemas.microsoft.com/office/drawing/2016/5/11/chartex" xmlns:cx6="http://schemas.microsoft.com/office/drawing/2016/5/12/chartex" xmlns:cx7="http://schemas.microsoft.com/office/drawing/2016/5/13/chartex" xmlns:cx8="http://schemas.microsoft.com/office/drawing/2016/5/14/chartex" xmlns:mc="http://schemas.openxmlformats.org/markup-compatibility/2006" xmlns:aink="http://schemas.microsoft.com/office/drawing/2016/ink" xmlns:am3d="http://schemas.microsoft.com/office/drawing/2017/model3d" xmlns:o="urn:schemas-microsoft-com:office:office" xmlns:r="http://schemas.openxmlformats.org/officeDocument/2006/relationships" xmlns:m="http://schemas.openxmlformats.org/officeDocument/2006/math" xmlns:v="urn:schemas-microsoft-com:vml" xmlns:wp14="http://schemas.microsoft.com/office/word/2010/wordprocessingDrawing" xmlns:wp="http://schemas.openxmlformats.org/drawingml/2006/wordprocessingDrawing" xmlns:w10="urn:schemas-microsoft-com:office:word" xmlns:w="http://schemas.openxmlformats.org/wordprocessingml/2006/main" xmlns:w14="http://schemas.microsoft.com/office/word/2010/wordml" xmlns:w15="http://schemas.microsoft.com/office/word/2012/wordml" xmlns:w16cex="http://schemas.microsoft.com/office/word/2018/wordml/cex" xmlns:w16cid="http://schemas.microsoft.com/office/word/2016/wordml/cid" xmlns:w16="http://schemas.microsoft.com/office/word/2018/wordml" xmlns:w16se="http://schemas.microsoft.com/office/word/2015/wordml/symex" xmlns:wpg="http://schemas.microsoft.com/office/word/2010/wordprocessingGroup" xmlns:wpi="http://schemas.microsoft.com/office/word/2010/wordprocessingInk" xmlns:wne="http://schemas.microsoft.com/office/word/2006/wordml" xmlns:wps="http://schemas.microsoft.com/office/word/2010/wordprocessingShape" mc:Ignorable="w14 w15 w16se w16cid w16 w16cex wp14">
   <w:body>
     <w:p>
-      <w:r>
+      <w:pPr>
         <w:rPr>
           <w:b/>
           <w:bCs/>
         </w:rPr>
-        <w:t>Phonetic Alphabet Trainer</w:t>
-      </w:r>
-    </w:p>
-    <w:p>
-      <w:r>
-        <w:t>Possible Names: Alpha 2 Zulu</w:t>
-      </w:r>
-    </w:p>
-    <w:p>
-      <w:r>
-        <w:t>Goal:</w:t>
-      </w:r>
-      <w:r>
-        <w:t xml:space="preserve"> </w:t>
-      </w:r>
-      <w:r>
-        <w:t>Teach the phonetic alphabet</w:t>
-      </w:r>
-    </w:p>
-    <w:p>
-      <w:r>
-        <w:t>*Sections</w:t>
-      </w:r>
-    </w:p>
-    <w:p>
-      <w:r>
-        <w:t>1. Split up alphabet into bite sized learning sections 5 sections, flashcard style?</w:t>
-      </w:r>
-    </w:p>
-    <w:p>
-      <w:r>
-        <w:t xml:space="preserve"> - A to E, Alpha to Echo, WORDS: bead, bad, cab, bed, ace</w:t>
-      </w:r>
-    </w:p>
-    <w:p>
-      <w:r>
-        <w:t xml:space="preserve"> - F to J, Foxtrot to Juliet, WORDS: jig, fig, hi, if; big, head, face, badge, each, hide, bag, </w:t>
-      </w:r>
-    </w:p>
-    <w:p>
-      <w:r>
-        <w:t xml:space="preserve"> - K to O, Kilo to Oscar, WORDS: monk, ok, no; bold, hijacked, child, flock, jedi, mock</w:t>
-      </w:r>
-    </w:p>
-    <w:p>
-      <w:r>
-        <w:t xml:space="preserve"> - P to T, Papa to Tengo, WORDS: sport, trampoline, implants, soap, sprinkle, mistaken, imposter</w:t>
-      </w:r>
-    </w:p>
-    <w:p>
-      <w:r>
-        <w:t xml:space="preserve"> - U to Z, Uniform to Zulu, WORDS: quartz, vaporize, view, zap, axe, quiz, size, wax</w:t>
-      </w:r>
-    </w:p>
-    <w:p>
-      <w:r>
-        <w:t>2. Words</w:t>
-      </w:r>
-    </w:p>
-    <w:p>
-      <w:r>
-        <w:t xml:space="preserve"> body, lawyer, swallow, deserve, boy, climb, bride, honest, liver, ward, conclusion, owe, sensation</w:t>
-      </w:r>
-    </w:p>
-    <w:p>
-      <w:r>
-        <w:t xml:space="preserve"> cheap, office, trunk, ghost, refer, pill, embox, make, residence, combination, relax</w:t>
-      </w:r>
-    </w:p>
-    <w:p>
-      <w:r>
-        <w:t>brain, heavy, evaluate, mayor, anger, iron, silence, deter</w:t>
-      </w:r>
-    </w:p>
-    <w:p>
-      <w:r>
-        <w:t>3. Sentences - Pangrams</w:t>
-      </w:r>
-    </w:p>
-    <w:p>
-      <w:r>
-        <w:t xml:space="preserve"> The big brown fox jumps over the lazy dog.</w:t>
-      </w:r>
-    </w:p>
-    <w:p>
-      <w:r>
-        <w:t xml:space="preserve"> Pack my box with five dozen liquor jugs.</w:t>
-      </w:r>
-    </w:p>
-    <w:p>
-      <w:r>
-        <w:t xml:space="preserve"> Farmer jack realized that big yellow quilts were expensive.</w:t>
-      </w:r>
-    </w:p>
-    <w:p>
-      <w:r>
-        <w:t>(Expansion Pack) Add Ons Later:</w:t>
-      </w:r>
-    </w:p>
-    <w:p>
-      <w:r>
-        <w:t>4. Numbers 0 to 9</w:t>
-      </w:r>
-    </w:p>
-    <w:p>
-      <w:r>
-        <w:t>5. License plate reading</w:t>
-      </w:r>
-    </w:p>
-    <w:p>
-      <w:r>
-        <w:t>6. Coordinates</w:t>
-      </w:r>
-    </w:p>
-    <w:p>
-      <w:r>
-        <w:t>7. Radio Communication Calls</w:t>
-      </w:r>
-    </w:p>
-    <w:p>
-      <w:r>
-        <w:t>8. Address</w:t>
-      </w:r>
-    </w:p>
-    <w:p>
-      <w:r>
-        <w:t>9. Phone Numbers</w:t>
-      </w:r>
-    </w:p>
-    <w:p>
-      <w:r>
-        <w:t xml:space="preserve"> - App features</w:t>
-      </w:r>
-    </w:p>
-    <w:p>
-      <w:r>
-        <w:t xml:space="preserve"> Start with individual letters, flash card style.</w:t>
-      </w:r>
-    </w:p>
-    <w:p>
-      <w:r>
-        <w:t xml:space="preserve"> Add pronounciation, voiceover with speaker icon</w:t>
-      </w:r>
-    </w:p>
-    <w:p>
-      <w:r>
-        <w:t xml:space="preserve"> Practice spelling words with phonetic alphabet, can click on letter to hear missed letters</w:t>
-      </w:r>
-    </w:p>
-    <w:p>
-      <w:r>
-        <w:lastRenderedPageBreak/>
-        <w:t xml:space="preserve"> Microphone for speaking the letters</w:t>
-      </w:r>
-    </w:p>
-    <w:p>
-      <w:r>
-        <w:t xml:space="preserve"> Add phonetic numbers?</w:t>
-      </w:r>
-    </w:p>
-    <w:p>
-      <w:r>
-        <w:t xml:space="preserve"> Include a table reference for full thing. </w:t>
-      </w:r>
-    </w:p>
-    <w:p>
-      <w:r>
-        <w:t xml:space="preserve"> Possibly link to videos? Practice word: Zavora</w:t>
-      </w:r>
-    </w:p>
-    <w:p>
-      <w:r>
-        <w:t xml:space="preserve"> Enter your own text (name or sentence.)</w:t>
-      </w:r>
-    </w:p>
-    <w:p>
-      <w:r>
-        <w:t xml:space="preserve"> Practice sentences at end, license plates</w:t>
-      </w:r>
-    </w:p>
-    <w:p/>
-    <w:p>
-      <w:pPr>
+      </w:pPr>
+      <w:r>
         <w:rPr>
           <w:b/>
           <w:bCs/>
         </w:rPr>
-      </w:pPr>
-      <w:r>
+        <w:t>HOT LIST:</w:t>
+      </w:r>
+    </w:p>
+    <w:p>
+      <w:r>
+        <w:t>Modularize nav.js instead of direct script tag in index</w:t>
+      </w:r>
+    </w:p>
+    <w:p>
+      <w:r>
+        <w:t>Refactor code for duplicate ripple animation.</w:t>
+      </w:r>
+    </w:p>
+    <w:p>
+      <w:r>
+        <w:t>Change ripple animation transformation to be bound by the box</w:t>
+      </w:r>
+      <w:r>
+        <w:t xml:space="preserve"> instead</w:t>
+      </w:r>
+    </w:p>
+    <w:p>
+      <w:pPr>
         <w:rPr>
           <w:b/>
           <w:bCs/>
         </w:rPr>
-        <w:t xml:space="preserve">- </w:t>
-      </w:r>
-      <w:r>
+      </w:pPr>
+    </w:p>
+    <w:p>
+      <w:pPr>
         <w:rPr>
           <w:b/>
           <w:bCs/>
         </w:rPr>
-        <w:t xml:space="preserve">App </w:t>
-      </w:r>
-      <w:r>
+      </w:pPr>
+    </w:p>
+    <w:p>
+      <w:pPr>
         <w:rPr>
           <w:b/>
           <w:bCs/>
         </w:rPr>
-        <w:t xml:space="preserve">Stack &amp; </w:t>
-      </w:r>
+      </w:pPr>
+    </w:p>
+    <w:p>
       <w:r>
         <w:rPr>
           <w:b/>
           <w:bCs/>
         </w:rPr>
+        <w:t>Phonetic Alphabet Trainer</w:t>
+      </w:r>
+    </w:p>
+    <w:p>
+      <w:r>
+        <w:t>Possible Names: Alpha 2 Zulu</w:t>
+      </w:r>
+    </w:p>
+    <w:p>
+      <w:r>
+        <w:t>Goal:</w:t>
+      </w:r>
+      <w:r>
+        <w:t xml:space="preserve"> </w:t>
+      </w:r>
+      <w:r>
+        <w:t>Teach the phonetic alphabet</w:t>
+      </w:r>
+    </w:p>
+    <w:p>
+      <w:r>
+        <w:t>*Sections</w:t>
+      </w:r>
+    </w:p>
+    <w:p>
+      <w:r>
+        <w:t>1. Split up alphabet into bite sized learning sections 5 sections, flashcard style?</w:t>
+      </w:r>
+    </w:p>
+    <w:p>
+      <w:r>
+        <w:t xml:space="preserve"> - A to E, Alpha to Echo, WORDS: bead, bad, cab, bed, ace</w:t>
+      </w:r>
+    </w:p>
+    <w:p>
+      <w:r>
+        <w:t xml:space="preserve"> - F to J, Foxtrot to Juliet, WORDS: jig, fig, hi, if; big, head, face, badge, each, hide, bag, </w:t>
+      </w:r>
+    </w:p>
+    <w:p>
+      <w:r>
+        <w:t xml:space="preserve"> - K to O, Kilo to Oscar, WORDS: monk, ok, no; bold, hijacked, child, flock, jedi, mock</w:t>
+      </w:r>
+    </w:p>
+    <w:p>
+      <w:r>
+        <w:t xml:space="preserve"> - P to T, Papa to Tengo, WORDS: sport, trampoline, implants, soap, sprinkle, mistaken, imposter</w:t>
+      </w:r>
+    </w:p>
+    <w:p>
+      <w:r>
+        <w:t xml:space="preserve"> - U to Z, Uniform to Zulu, WORDS: quartz, vaporize, view, zap, axe, quiz, size, wax</w:t>
+      </w:r>
+    </w:p>
+    <w:p>
+      <w:r>
+        <w:t>2. Words</w:t>
+      </w:r>
+    </w:p>
+    <w:p>
+      <w:r>
+        <w:t xml:space="preserve"> body, lawyer, swallow, deserve, boy, climb, bride, honest, liver, ward, conclusion, owe, sensation</w:t>
+      </w:r>
+    </w:p>
+    <w:p>
+      <w:r>
+        <w:t xml:space="preserve"> cheap, office, trunk, ghost, refer, pill, embox, make, residence, combination, relax</w:t>
+      </w:r>
+    </w:p>
+    <w:p>
+      <w:r>
+        <w:t>brain, heavy, evaluate, mayor, anger, iron, silence, deter</w:t>
+      </w:r>
+    </w:p>
+    <w:p>
+      <w:r>
+        <w:t>3. Sentences - Pangrams</w:t>
+      </w:r>
+    </w:p>
+    <w:p>
+      <w:r>
+        <w:t xml:space="preserve"> The big brown fox jumps over the lazy dog.</w:t>
+      </w:r>
+    </w:p>
+    <w:p>
+      <w:r>
+        <w:t xml:space="preserve"> Pack my box with five dozen liquor jugs.</w:t>
+      </w:r>
+    </w:p>
+    <w:p>
+      <w:r>
+        <w:t xml:space="preserve"> Farmer jack realized that big yellow quilts were expensive.</w:t>
+      </w:r>
+    </w:p>
+    <w:p>
+      <w:r>
+        <w:t>(Expansion Pack) Add Ons Later:</w:t>
+      </w:r>
+    </w:p>
+    <w:p>
+      <w:r>
+        <w:t>4. Numbers 0 to 9</w:t>
+      </w:r>
+    </w:p>
+    <w:p>
+      <w:r>
+        <w:t>5. License plate reading</w:t>
+      </w:r>
+    </w:p>
+    <w:p>
+      <w:r>
+        <w:t>6. Coordinates</w:t>
+      </w:r>
+    </w:p>
+    <w:p>
+      <w:r>
+        <w:lastRenderedPageBreak/>
+        <w:t>7. Radio Communication Calls</w:t>
+      </w:r>
+    </w:p>
+    <w:p>
+      <w:r>
+        <w:t>8. Address</w:t>
+      </w:r>
+    </w:p>
+    <w:p>
+      <w:r>
+        <w:t>9. Phone Numbers</w:t>
+      </w:r>
+    </w:p>
+    <w:p>
+      <w:r>
+        <w:t xml:space="preserve"> - App features</w:t>
+      </w:r>
+    </w:p>
+    <w:p>
+      <w:r>
+        <w:t xml:space="preserve"> Start with individual letters, flash card style.</w:t>
+      </w:r>
+    </w:p>
+    <w:p>
+      <w:r>
+        <w:t xml:space="preserve"> Add pronounciation, voiceover with speaker icon</w:t>
+      </w:r>
+    </w:p>
+    <w:p>
+      <w:r>
+        <w:t xml:space="preserve"> Practice spelling words with phonetic alphabet, can click on letter to hear missed letters</w:t>
+      </w:r>
+    </w:p>
+    <w:p>
+      <w:r>
+        <w:t xml:space="preserve"> Microphone for speaking the letters</w:t>
+      </w:r>
+    </w:p>
+    <w:p>
+      <w:r>
+        <w:t xml:space="preserve"> Add phonetic numbers?</w:t>
+      </w:r>
+    </w:p>
+    <w:p>
+      <w:r>
+        <w:t xml:space="preserve"> Include a table reference for full thing. </w:t>
+      </w:r>
+    </w:p>
+    <w:p>
+      <w:r>
+        <w:t xml:space="preserve"> Possibly link to videos? Practice word: Zavora</w:t>
+      </w:r>
+    </w:p>
+    <w:p>
+      <w:r>
+        <w:t xml:space="preserve"> Enter your own text (name or sentence.)</w:t>
+      </w:r>
+    </w:p>
+    <w:p>
+      <w:r>
+        <w:t xml:space="preserve"> Practice sentences at end, license plates</w:t>
+      </w:r>
+    </w:p>
+    <w:p/>
+    <w:p>
+      <w:pPr>
+        <w:rPr>
+          <w:b/>
+          <w:bCs/>
+        </w:rPr>
+      </w:pPr>
+      <w:r>
+        <w:rPr>
+          <w:b/>
+          <w:bCs/>
+        </w:rPr>
+        <w:t xml:space="preserve">- </w:t>
+      </w:r>
+      <w:r>
+        <w:rPr>
+          <w:b/>
+          <w:bCs/>
+        </w:rPr>
+        <w:t xml:space="preserve">App </w:t>
+      </w:r>
+      <w:r>
+        <w:rPr>
+          <w:b/>
+          <w:bCs/>
+        </w:rPr>
+        <w:t xml:space="preserve">Stack &amp; </w:t>
+      </w:r>
+      <w:r>
+        <w:rPr>
+          <w:b/>
+          <w:bCs/>
+        </w:rPr>
         <w:t>Structure</w:t>
       </w:r>
     </w:p>
@@ -407,6 +464,7 @@
         </w:rPr>
       </w:pPr>
       <w:r>
+        <w:lastRenderedPageBreak/>
         <w:t xml:space="preserve">JavaScript Fetch API </w:t>
       </w:r>
       <w:r>
@@ -472,152 +530,152 @@
         <w:rPr>
           <w:strike/>
         </w:rPr>
+        <w:t>Database:</w:t>
+      </w:r>
+    </w:p>
+    <w:p>
+      <w:pPr>
+        <w:rPr>
+          <w:strike/>
+        </w:rPr>
+      </w:pPr>
+      <w:r>
+        <w:rPr>
+          <w:strike/>
+        </w:rPr>
+        <w:t>Stores user info including progress so that can continue from any machine. Requires internet connection.</w:t>
+      </w:r>
+    </w:p>
+    <w:p>
+      <w:pPr>
+        <w:rPr>
+          <w:strike/>
+        </w:rPr>
+      </w:pPr>
+      <w:r>
+        <w:rPr>
+          <w:strike/>
+        </w:rPr>
+        <w:t xml:space="preserve">Keep practice words here? Or entire lessons? Make so that it is updateable by admin. </w:t>
+      </w:r>
+    </w:p>
+    <w:p>
+      <w:pPr>
+        <w:rPr>
+          <w:strike/>
+        </w:rPr>
+      </w:pPr>
+      <w:r>
+        <w:rPr>
+          <w:strike/>
+        </w:rPr>
+        <w:t xml:space="preserve">Should try MongoDB. May use MySQL. </w:t>
+      </w:r>
+    </w:p>
+    <w:p/>
+    <w:p>
+      <w:r>
+        <w:t>Database updating and accessing:</w:t>
+      </w:r>
+    </w:p>
+    <w:p>
+      <w:r>
+        <w:t>Build own REST API to post, update, and delete user progress</w:t>
+      </w:r>
+      <w:r>
+        <w:t xml:space="preserve"> - JSON file on server</w:t>
+      </w:r>
+    </w:p>
+    <w:p/>
+    <w:p>
+      <w:pPr>
+        <w:rPr>
+          <w:strike/>
+        </w:rPr>
+      </w:pPr>
+      <w:r>
+        <w:rPr>
+          <w:strike/>
+        </w:rPr>
+        <w:t>Hosting:</w:t>
+      </w:r>
+    </w:p>
+    <w:p>
+      <w:pPr>
+        <w:rPr>
+          <w:strike/>
+        </w:rPr>
+      </w:pPr>
+      <w:r>
+        <w:rPr>
+          <w:strike/>
+        </w:rPr>
+        <w:t>Digital Ocean droplet to host</w:t>
+      </w:r>
+      <w:r>
+        <w:rPr>
+          <w:strike/>
+        </w:rPr>
+        <w:t xml:space="preserve">. Needs purchased. This will allow unrestricted linux server that can install NodeJS, MongoDB, etc without issue. </w:t>
+      </w:r>
+    </w:p>
+    <w:p>
+      <w:pPr>
+        <w:rPr>
+          <w:strike/>
+        </w:rPr>
+      </w:pPr>
+      <w:r>
+        <w:rPr>
+          <w:strike/>
+        </w:rPr>
+        <w:t xml:space="preserve">Could use Heroku, but it is slow and expensive. </w:t>
+      </w:r>
+    </w:p>
+    <w:p>
+      <w:r>
+        <w:t>Use Bluehost website if possible</w:t>
+      </w:r>
+    </w:p>
+    <w:p/>
+    <w:p>
+      <w:r>
+        <w:t>Answer:</w:t>
+      </w:r>
+    </w:p>
+    <w:p>
+      <w:r>
+        <w:t>Common use cases - radio, military</w:t>
+      </w:r>
+    </w:p>
+    <w:p>
+      <w:r>
+        <w:t>When it was created, any variation?</w:t>
+      </w:r>
+    </w:p>
+    <w:p>
+      <w:r>
+        <w:t>Add numbers</w:t>
+      </w:r>
+    </w:p>
+    <w:p>
+      <w:r>
+        <w:t>Next Steps</w:t>
+      </w:r>
+    </w:p>
+    <w:p>
+      <w:r>
+        <w:t>1. Start wireframes and sketching</w:t>
+      </w:r>
+    </w:p>
+    <w:p>
+      <w:r>
+        <w:t>-Splash</w:t>
+      </w:r>
+    </w:p>
+    <w:p>
+      <w:r>
         <w:lastRenderedPageBreak/>
-        <w:t>Database:</w:t>
-      </w:r>
-    </w:p>
-    <w:p>
-      <w:pPr>
-        <w:rPr>
-          <w:strike/>
-        </w:rPr>
-      </w:pPr>
-      <w:r>
-        <w:rPr>
-          <w:strike/>
-        </w:rPr>
-        <w:t>Stores user info including progress so that can continue from any machine. Requires internet connection.</w:t>
-      </w:r>
-    </w:p>
-    <w:p>
-      <w:pPr>
-        <w:rPr>
-          <w:strike/>
-        </w:rPr>
-      </w:pPr>
-      <w:r>
-        <w:rPr>
-          <w:strike/>
-        </w:rPr>
-        <w:t xml:space="preserve">Keep practice words here? Or entire lessons? Make so that it is updateable by admin. </w:t>
-      </w:r>
-    </w:p>
-    <w:p>
-      <w:pPr>
-        <w:rPr>
-          <w:strike/>
-        </w:rPr>
-      </w:pPr>
-      <w:r>
-        <w:rPr>
-          <w:strike/>
-        </w:rPr>
-        <w:t xml:space="preserve">Should try MongoDB. May use MySQL. </w:t>
-      </w:r>
-    </w:p>
-    <w:p/>
-    <w:p>
-      <w:r>
-        <w:t>Database updating and accessing:</w:t>
-      </w:r>
-    </w:p>
-    <w:p>
-      <w:r>
-        <w:t>Build own REST API to post, update, and delete user progress</w:t>
-      </w:r>
-      <w:r>
-        <w:t xml:space="preserve"> - JSON file on server</w:t>
-      </w:r>
-    </w:p>
-    <w:p/>
-    <w:p>
-      <w:pPr>
-        <w:rPr>
-          <w:strike/>
-        </w:rPr>
-      </w:pPr>
-      <w:r>
-        <w:rPr>
-          <w:strike/>
-        </w:rPr>
-        <w:t>Hosting:</w:t>
-      </w:r>
-    </w:p>
-    <w:p>
-      <w:pPr>
-        <w:rPr>
-          <w:strike/>
-        </w:rPr>
-      </w:pPr>
-      <w:r>
-        <w:rPr>
-          <w:strike/>
-        </w:rPr>
-        <w:t>Digital Ocean droplet to host</w:t>
-      </w:r>
-      <w:r>
-        <w:rPr>
-          <w:strike/>
-        </w:rPr>
-        <w:t xml:space="preserve">. Needs purchased. This will allow unrestricted linux server that can install NodeJS, MongoDB, etc without issue. </w:t>
-      </w:r>
-    </w:p>
-    <w:p>
-      <w:pPr>
-        <w:rPr>
-          <w:strike/>
-        </w:rPr>
-      </w:pPr>
-      <w:r>
-        <w:rPr>
-          <w:strike/>
-        </w:rPr>
-        <w:t xml:space="preserve">Could use Heroku, but it is slow and expensive. </w:t>
-      </w:r>
-    </w:p>
-    <w:p>
-      <w:r>
-        <w:t>Use Bluehost website if possible</w:t>
-      </w:r>
-    </w:p>
-    <w:p/>
-    <w:p>
-      <w:r>
-        <w:t>Answer:</w:t>
-      </w:r>
-    </w:p>
-    <w:p>
-      <w:r>
-        <w:t>Common use cases - radio, military</w:t>
-      </w:r>
-    </w:p>
-    <w:p>
-      <w:r>
-        <w:t>When it was created, any variation?</w:t>
-      </w:r>
-    </w:p>
-    <w:p>
-      <w:r>
-        <w:t>Add numbers</w:t>
-      </w:r>
-    </w:p>
-    <w:p>
-      <w:r>
-        <w:t>Next Steps</w:t>
-      </w:r>
-    </w:p>
-    <w:p>
-      <w:r>
-        <w:t>1. Start wireframes and sketching</w:t>
-      </w:r>
-    </w:p>
-    <w:p>
-      <w:r>
-        <w:t>-Splash</w:t>
-      </w:r>
-    </w:p>
-    <w:p>
-      <w:r>
         <w:t>-Main Menu</w:t>
       </w:r>
     </w:p>
@@ -653,7 +711,6 @@
     </w:p>
     <w:p>
       <w:r>
-        <w:lastRenderedPageBreak/>
         <w:t>-Level Template</w:t>
       </w:r>
     </w:p>

</xml_diff>